<commit_message>
add notification and update the doc
</commit_message>
<xml_diff>
--- a/Udacity Final Project/Android+Fundamentals+Project+Self-Evaluation.docx
+++ b/Udacity Final Project/Android+Fundamentals+Project+Self-Evaluation.docx
@@ -36,10 +36,7 @@
         <w:t xml:space="preserve">Instructions: </w:t>
       </w:r>
       <w:r>
-        <w:t>Once you’ve completed your Final Project, please respond to the questions below. This is a chance for you to briefly explain to the grader your thought-process during development.  Once you are done, include this with the source code and accompanying files</w:t>
-      </w:r>
-      <w:r>
-        <w:t xml:space="preserve"> you are submitting.  Then, give yourself a pat on the back for making a great app!</w:t>
+        <w:t>Once you’ve completed your Final Project, please respond to the questions below. This is a chance for you to briefly explain to the grader your thought-process during development.  Once you are done, include this with the source code and accompanying files you are submitting.  Then, give yourself a pat on the back for making a great app!</w:t>
       </w:r>
     </w:p>
     <w:p>
@@ -115,6 +112,103 @@
               <w:widowControl w:val="0"/>
               <w:spacing w:line="240" w:lineRule="auto"/>
             </w:pPr>
+            <w:r>
+              <w:t xml:space="preserve">    &lt;uses-permission android:name="android.permission.INTERNET" /&gt;</w:t>
+            </w:r>
+          </w:p>
+          <w:p>
+            <w:pPr>
+              <w:pStyle w:val="normal0"/>
+              <w:widowControl w:val="0"/>
+              <w:spacing w:line="240" w:lineRule="auto"/>
+            </w:pPr>
+            <w:r>
+              <w:t xml:space="preserve">    This is used for making http request and fetching images by url.</w:t>
+            </w:r>
+          </w:p>
+          <w:p>
+            <w:pPr>
+              <w:pStyle w:val="normal0"/>
+              <w:widowControl w:val="0"/>
+              <w:spacing w:line="240" w:lineRule="auto"/>
+            </w:pPr>
+          </w:p>
+          <w:p>
+            <w:pPr>
+              <w:pStyle w:val="normal0"/>
+              <w:widowControl w:val="0"/>
+              <w:spacing w:line="240" w:lineRule="auto"/>
+            </w:pPr>
+            <w:r>
+              <w:t xml:space="preserve">    &lt;uses-permission android:name="android.permission.ACCESS_FINE_LOCATION" /&gt;</w:t>
+            </w:r>
+          </w:p>
+          <w:p>
+            <w:pPr>
+              <w:pStyle w:val="normal0"/>
+              <w:widowControl w:val="0"/>
+              <w:spacing w:line="240" w:lineRule="auto"/>
+            </w:pPr>
+            <w:r>
+              <w:t xml:space="preserve">    &lt;uses-permission android:name="android.permission.ACCESS_COARSE_LOCATION" /&gt;</w:t>
+            </w:r>
+          </w:p>
+          <w:p>
+            <w:pPr>
+              <w:pStyle w:val="normal0"/>
+              <w:widowControl w:val="0"/>
+              <w:spacing w:line="240" w:lineRule="auto"/>
+            </w:pPr>
+            <w:r>
+              <w:t xml:space="preserve">    This is used for get user geolocation.</w:t>
+            </w:r>
+          </w:p>
+          <w:p>
+            <w:pPr>
+              <w:pStyle w:val="normal0"/>
+              <w:widowControl w:val="0"/>
+              <w:spacing w:line="240" w:lineRule="auto"/>
+            </w:pPr>
+          </w:p>
+          <w:p>
+            <w:pPr>
+              <w:pStyle w:val="normal0"/>
+              <w:widowControl w:val="0"/>
+              <w:spacing w:line="240" w:lineRule="auto"/>
+            </w:pPr>
+            <w:r>
+              <w:t xml:space="preserve">    &lt;uses-permission android:name="android.permission.READ_SYNC_SETTINGS" /&gt;</w:t>
+            </w:r>
+          </w:p>
+          <w:p>
+            <w:pPr>
+              <w:pStyle w:val="normal0"/>
+              <w:widowControl w:val="0"/>
+              <w:spacing w:line="240" w:lineRule="auto"/>
+            </w:pPr>
+            <w:r>
+              <w:t xml:space="preserve">    &lt;uses-permission android:name="android.permission.WRITE_SYNC_SETTINGS" /&gt;</w:t>
+            </w:r>
+          </w:p>
+          <w:p>
+            <w:pPr>
+              <w:pStyle w:val="normal0"/>
+              <w:widowControl w:val="0"/>
+              <w:spacing w:line="240" w:lineRule="auto"/>
+            </w:pPr>
+            <w:r>
+              <w:t xml:space="preserve">    &lt;uses-permission android:name="android.permission.AUTHENTICATE_ACCOUNTS" /&gt;</w:t>
+            </w:r>
+          </w:p>
+          <w:p>
+            <w:pPr>
+              <w:pStyle w:val="normal0"/>
+              <w:widowControl w:val="0"/>
+              <w:spacing w:line="240" w:lineRule="auto"/>
+            </w:pPr>
+            <w:r>
+              <w:t xml:space="preserve">    This is the permissions required by the sync adapter</w:t>
+            </w:r>
           </w:p>
         </w:tc>
       </w:tr>
@@ -134,10 +228,7 @@
       <w:bookmarkStart w:id="3" w:name="h.prln3e7coz9v" w:colFirst="0" w:colLast="0"/>
       <w:bookmarkEnd w:id="3"/>
       <w:r>
-        <w:t>C</w:t>
-      </w:r>
-      <w:r>
-        <w:t>ontent Provider</w:t>
+        <w:t>Content Provider</w:t>
       </w:r>
     </w:p>
     <w:p>
@@ -150,14 +241,7 @@
           <w:b/>
           <w:color w:val="1155CC"/>
         </w:rPr>
-        <w:t>What is the name of your Content Provider</w:t>
-      </w:r>
-      <w:r>
-        <w:rPr>
-          <w:b/>
-          <w:color w:val="1155CC"/>
-        </w:rPr>
-        <w:t>, and how is it backed?</w:t>
+        <w:t>What is the name of your Content Provider, and how is it backed?</w:t>
       </w:r>
       <w:r>
         <w:rPr>
@@ -166,7 +250,6 @@
         </w:rPr>
         <w:t xml:space="preserve"> (For example, Sunshine’s Content Provider is named </w:t>
       </w:r>
-      <w:proofErr w:type="spellStart"/>
       <w:r>
         <w:rPr>
           <w:rFonts w:ascii="Courier New" w:eastAsia="Courier New" w:hAnsi="Courier New" w:cs="Courier New"/>
@@ -175,7 +258,6 @@
         </w:rPr>
         <w:t>WeatherProvider</w:t>
       </w:r>
-      <w:proofErr w:type="spellEnd"/>
       <w:r>
         <w:rPr>
           <w:b/>
@@ -251,6 +333,15 @@
               <w:pStyle w:val="normal0"/>
               <w:spacing w:line="240" w:lineRule="auto"/>
             </w:pPr>
+            <w:r>
+              <w:t xml:space="preserve">Content Provider is named </w:t>
+            </w:r>
+            <w:r>
+              <w:t>MediaProvider</w:t>
+            </w:r>
+            <w:r>
+              <w:t xml:space="preserve"> backed by and SQLite databases with three tables: media, user and location.</w:t>
+            </w:r>
           </w:p>
         </w:tc>
       </w:tr>
@@ -278,23 +369,7 @@
           <w:b/>
           <w:color w:val="666666"/>
         </w:rPr>
-        <w:t xml:space="preserve">(For example, Sunshine talks to the </w:t>
-      </w:r>
-      <w:proofErr w:type="spellStart"/>
-      <w:r>
-        <w:rPr>
-          <w:b/>
-          <w:color w:val="666666"/>
-        </w:rPr>
-        <w:t>OpenWeatherMap</w:t>
-      </w:r>
-      <w:proofErr w:type="spellEnd"/>
-      <w:r>
-        <w:rPr>
-          <w:b/>
-          <w:color w:val="666666"/>
-        </w:rPr>
-        <w:t xml:space="preserve"> API.)</w:t>
+        <w:t>(For example, Sunshine talks to the OpenWeatherMap API.)</w:t>
       </w:r>
     </w:p>
     <w:tbl>
@@ -332,8 +407,42 @@
           <w:p>
             <w:pPr>
               <w:pStyle w:val="normal0"/>
+              <w:numPr>
+                <w:ilvl w:val="0"/>
+                <w:numId w:val="1"/>
+              </w:numPr>
               <w:spacing w:line="240" w:lineRule="auto"/>
             </w:pPr>
+            <w:r>
+              <w:lastRenderedPageBreak/>
+              <w:t>Google map api to get place nearby.</w:t>
+            </w:r>
+          </w:p>
+          <w:p>
+            <w:pPr>
+              <w:pStyle w:val="normal0"/>
+              <w:numPr>
+                <w:ilvl w:val="0"/>
+                <w:numId w:val="1"/>
+              </w:numPr>
+              <w:spacing w:line="240" w:lineRule="auto"/>
+            </w:pPr>
+            <w:r>
+              <w:t>Facebook api to get place facebook id by geolocation</w:t>
+            </w:r>
+          </w:p>
+          <w:p>
+            <w:pPr>
+              <w:pStyle w:val="normal0"/>
+              <w:numPr>
+                <w:ilvl w:val="0"/>
+                <w:numId w:val="1"/>
+              </w:numPr>
+              <w:spacing w:line="240" w:lineRule="auto"/>
+            </w:pPr>
+            <w:r>
+              <w:t>Instagram api to get media and user info</w:t>
+            </w:r>
           </w:p>
         </w:tc>
       </w:tr>
@@ -354,23 +463,7 @@
           <w:b/>
           <w:color w:val="1155CC"/>
         </w:rPr>
-        <w:t xml:space="preserve">If your app uses a </w:t>
-      </w:r>
-      <w:proofErr w:type="spellStart"/>
-      <w:r>
-        <w:rPr>
-          <w:b/>
-          <w:color w:val="1155CC"/>
-        </w:rPr>
-        <w:t>SyncAdapter</w:t>
-      </w:r>
-      <w:proofErr w:type="spellEnd"/>
-      <w:r>
-        <w:rPr>
-          <w:b/>
-          <w:color w:val="1155CC"/>
-        </w:rPr>
-        <w:t>, what is it called? What mechanism is used to actually talk over the network?</w:t>
+        <w:t>If your app uses a SyncAdapter, what is it called? What mechanism is used to actually talk over the network?</w:t>
       </w:r>
       <w:r>
         <w:rPr>
@@ -379,7 +472,6 @@
         </w:rPr>
         <w:t xml:space="preserve"> (For example, Sunshine uses </w:t>
       </w:r>
-      <w:proofErr w:type="spellStart"/>
       <w:r>
         <w:rPr>
           <w:rFonts w:ascii="Courier New" w:eastAsia="Courier New" w:hAnsi="Courier New" w:cs="Courier New"/>
@@ -388,7 +480,6 @@
         </w:rPr>
         <w:t>HttpURLConnection</w:t>
       </w:r>
-      <w:proofErr w:type="spellEnd"/>
       <w:r>
         <w:rPr>
           <w:b/>
@@ -434,6 +525,15 @@
               <w:pStyle w:val="normal0"/>
               <w:spacing w:line="240" w:lineRule="auto"/>
             </w:pPr>
+            <w:r>
+              <w:t xml:space="preserve">The SyncAdatper called </w:t>
+            </w:r>
+            <w:r>
+              <w:t>MediaSyncAdapter</w:t>
+            </w:r>
+            <w:r>
+              <w:t>. It uses HttpURLConnection to talk to the network.</w:t>
+            </w:r>
           </w:p>
         </w:tc>
       </w:tr>
@@ -494,6 +594,9 @@
               <w:pStyle w:val="normal0"/>
               <w:spacing w:line="240" w:lineRule="auto"/>
             </w:pPr>
+            <w:r>
+              <w:t>Cursor Adapter, Base Adapter, Array Adapter</w:t>
+            </w:r>
           </w:p>
         </w:tc>
       </w:tr>
@@ -571,6 +674,15 @@
               <w:pStyle w:val="normal0"/>
               <w:spacing w:line="240" w:lineRule="auto"/>
             </w:pPr>
+            <w:r>
+              <w:t xml:space="preserve">At </w:t>
+            </w:r>
+            <w:r>
+              <w:t>MainMediaListFragment</w:t>
+            </w:r>
+            <w:r>
+              <w:t>, I’m using “mPosition” to store list view current position. When device rotates, it will make list stay at the same position.</w:t>
+            </w:r>
           </w:p>
         </w:tc>
       </w:tr>
@@ -585,22 +697,18 @@
         <w:br w:type="page"/>
       </w:r>
       <w:bookmarkStart w:id="6" w:name="h.6cimp3nliz5u" w:colFirst="0" w:colLast="0"/>
-      <w:bookmarkStart w:id="7" w:name="_GoBack"/>
       <w:bookmarkEnd w:id="6"/>
-      <w:bookmarkEnd w:id="7"/>
     </w:p>
     <w:p>
       <w:pPr>
         <w:pStyle w:val="Heading1"/>
         <w:contextualSpacing w:val="0"/>
       </w:pPr>
-      <w:bookmarkStart w:id="8" w:name="h.k16i6uqtuokg" w:colFirst="0" w:colLast="0"/>
-      <w:bookmarkEnd w:id="8"/>
-      <w:r>
-        <w:t>Q</w:t>
-      </w:r>
-      <w:r>
-        <w:t>uestions about Optional Components</w:t>
+      <w:bookmarkStart w:id="7" w:name="h.k16i6uqtuokg" w:colFirst="0" w:colLast="0"/>
+      <w:bookmarkEnd w:id="7"/>
+      <w:r>
+        <w:lastRenderedPageBreak/>
+        <w:t>Questions about Optional Components</w:t>
       </w:r>
     </w:p>
     <w:p>
@@ -608,13 +716,10 @@
         <w:pStyle w:val="Subtitle"/>
         <w:contextualSpacing w:val="0"/>
       </w:pPr>
-      <w:bookmarkStart w:id="9" w:name="h.1e8ke78w721r" w:colFirst="0" w:colLast="0"/>
-      <w:bookmarkEnd w:id="9"/>
-      <w:r>
-        <w:t>A</w:t>
-      </w:r>
-      <w:r>
-        <w:t>nswer the questions that are applicable to your final project</w:t>
+      <w:bookmarkStart w:id="8" w:name="h.1e8ke78w721r" w:colFirst="0" w:colLast="0"/>
+      <w:bookmarkEnd w:id="8"/>
+      <w:r>
+        <w:t>Answer the questions that are applicable to your final project</w:t>
       </w:r>
     </w:p>
     <w:p>
@@ -622,8 +727,8 @@
         <w:pStyle w:val="Heading2"/>
         <w:contextualSpacing w:val="0"/>
       </w:pPr>
-      <w:bookmarkStart w:id="10" w:name="h.q0jkv7x6g703" w:colFirst="0" w:colLast="0"/>
-      <w:bookmarkEnd w:id="10"/>
+      <w:bookmarkStart w:id="9" w:name="h.q0jkv7x6g703" w:colFirst="0" w:colLast="0"/>
+      <w:bookmarkEnd w:id="9"/>
       <w:r>
         <w:t>Notifications</w:t>
       </w:r>
@@ -677,6 +782,20 @@
               <w:pStyle w:val="normal0"/>
               <w:spacing w:line="240" w:lineRule="auto"/>
             </w:pPr>
+            <w:r>
+              <w:t xml:space="preserve">At </w:t>
+            </w:r>
+            <w:r>
+              <w:t>MediaWorker</w:t>
+            </w:r>
+            <w:r>
+              <w:t>.class. When server got new media and It has been at least one day science last time show notification, the app gonna show the</w:t>
+            </w:r>
+            <w:bookmarkStart w:id="10" w:name="_GoBack"/>
+            <w:bookmarkEnd w:id="10"/>
+            <w:r>
+              <w:t xml:space="preserve"> notification.</w:t>
+            </w:r>
           </w:p>
         </w:tc>
       </w:tr>
@@ -688,11 +807,9 @@
       </w:pPr>
       <w:bookmarkStart w:id="11" w:name="h.v5ifzeitit7v" w:colFirst="0" w:colLast="0"/>
       <w:bookmarkEnd w:id="11"/>
-      <w:proofErr w:type="spellStart"/>
       <w:r>
         <w:t>ShareActionProvider</w:t>
       </w:r>
-      <w:proofErr w:type="spellEnd"/>
     </w:p>
     <w:p>
       <w:pPr>
@@ -703,23 +820,7 @@
           <w:b/>
           <w:color w:val="1155CC"/>
         </w:rPr>
-        <w:t xml:space="preserve">Please elaborate on how/where you implemented </w:t>
-      </w:r>
-      <w:proofErr w:type="spellStart"/>
-      <w:r>
-        <w:rPr>
-          <w:b/>
-          <w:color w:val="1155CC"/>
-        </w:rPr>
-        <w:t>ShareActionProvider</w:t>
-      </w:r>
-      <w:proofErr w:type="spellEnd"/>
-      <w:r>
-        <w:rPr>
-          <w:b/>
-          <w:color w:val="1155CC"/>
-        </w:rPr>
-        <w:t>:</w:t>
+        <w:t>Please elaborate on how/where you implemented ShareActionProvider:</w:t>
       </w:r>
     </w:p>
     <w:tbl>
@@ -759,6 +860,15 @@
               <w:pStyle w:val="normal0"/>
               <w:spacing w:line="240" w:lineRule="auto"/>
             </w:pPr>
+            <w:r>
+              <w:t xml:space="preserve">At </w:t>
+            </w:r>
+            <w:r>
+              <w:t>MediaDetailActivity</w:t>
+            </w:r>
+            <w:r>
+              <w:t>.class</w:t>
+            </w:r>
           </w:p>
         </w:tc>
       </w:tr>
@@ -823,6 +933,21 @@
               <w:pStyle w:val="normal0"/>
               <w:spacing w:line="240" w:lineRule="auto"/>
             </w:pPr>
+            <w:r>
+              <w:t xml:space="preserve">At </w:t>
+            </w:r>
+            <w:r>
+              <w:t>BootCompleteReceiver</w:t>
+            </w:r>
+            <w:r>
+              <w:t xml:space="preserve">.class, I have a broadcast receiver to catch device boot complete event. And then start </w:t>
+            </w:r>
+            <w:r>
+              <w:t>GymMateMediaSyncService</w:t>
+            </w:r>
+            <w:r>
+              <w:t>.</w:t>
+            </w:r>
           </w:p>
         </w:tc>
       </w:tr>
@@ -887,6 +1012,18 @@
               <w:pStyle w:val="normal0"/>
               <w:spacing w:line="240" w:lineRule="auto"/>
             </w:pPr>
+            <w:r>
+              <w:t>I have a “GymMate” titile at top actionbar, which has same style as Instagram App.</w:t>
+            </w:r>
+            <w:r>
+              <w:t xml:space="preserve"> I’m using “</w:t>
+            </w:r>
+            <w:r>
+              <w:t>billabong.ttf</w:t>
+            </w:r>
+            <w:r>
+              <w:t>” text style implemented this titile.</w:t>
+            </w:r>
           </w:p>
         </w:tc>
       </w:tr>
@@ -904,6 +1041,103 @@
     </w:sectPr>
   </w:body>
 </w:document>
+</file>
+
+<file path=word/numbering.xml><?xml version="1.0" encoding="utf-8"?>
+<w:numbering xmlns:wpc="http://schemas.microsoft.com/office/word/2010/wordprocessingCanvas" xmlns:mo="http://schemas.microsoft.com/office/mac/office/2008/main" xmlns:mc="http://schemas.openxmlformats.org/markup-compatibility/2006" xmlns:mv="urn:schemas-microsoft-com:mac:vml" xmlns:o="urn:schemas-microsoft-com:office:office" xmlns:r="http://schemas.openxmlformats.org/officeDocument/2006/relationships" xmlns:m="http://schemas.openxmlformats.org/officeDocument/2006/math" xmlns:v="urn:schemas-microsoft-com:vml" xmlns:wp14="http://schemas.microsoft.com/office/word/2010/wordprocessingDrawing" xmlns:wp="http://schemas.openxmlformats.org/drawingml/2006/wordprocessingDrawing" xmlns:w10="urn:schemas-microsoft-com:office:word" xmlns:w="http://schemas.openxmlformats.org/wordprocessingml/2006/main" xmlns:w14="http://schemas.microsoft.com/office/word/2010/wordml" xmlns:wpg="http://schemas.microsoft.com/office/word/2010/wordprocessingGroup" xmlns:wpi="http://schemas.microsoft.com/office/word/2010/wordprocessingInk" xmlns:wne="http://schemas.microsoft.com/office/word/2006/wordml" xmlns:wps="http://schemas.microsoft.com/office/word/2010/wordprocessingShape" mc:Ignorable="w14 wp14">
+  <w:abstractNum w:abstractNumId="0">
+    <w:nsid w:val="5A9B3236"/>
+    <w:multiLevelType w:val="hybridMultilevel"/>
+    <w:tmpl w:val="4D68EA42"/>
+    <w:lvl w:ilvl="0" w:tplc="0409000F">
+      <w:start w:val="1"/>
+      <w:numFmt w:val="decimal"/>
+      <w:lvlText w:val="%1."/>
+      <w:lvlJc w:val="left"/>
+      <w:pPr>
+        <w:ind w:left="720" w:hanging="360"/>
+      </w:pPr>
+      <w:rPr>
+        <w:rFonts w:hint="default"/>
+      </w:rPr>
+    </w:lvl>
+    <w:lvl w:ilvl="1" w:tplc="04090019" w:tentative="1">
+      <w:start w:val="1"/>
+      <w:numFmt w:val="lowerLetter"/>
+      <w:lvlText w:val="%2."/>
+      <w:lvlJc w:val="left"/>
+      <w:pPr>
+        <w:ind w:left="1440" w:hanging="360"/>
+      </w:pPr>
+    </w:lvl>
+    <w:lvl w:ilvl="2" w:tplc="0409001B" w:tentative="1">
+      <w:start w:val="1"/>
+      <w:numFmt w:val="lowerRoman"/>
+      <w:lvlText w:val="%3."/>
+      <w:lvlJc w:val="right"/>
+      <w:pPr>
+        <w:ind w:left="2160" w:hanging="180"/>
+      </w:pPr>
+    </w:lvl>
+    <w:lvl w:ilvl="3" w:tplc="0409000F" w:tentative="1">
+      <w:start w:val="1"/>
+      <w:numFmt w:val="decimal"/>
+      <w:lvlText w:val="%4."/>
+      <w:lvlJc w:val="left"/>
+      <w:pPr>
+        <w:ind w:left="2880" w:hanging="360"/>
+      </w:pPr>
+    </w:lvl>
+    <w:lvl w:ilvl="4" w:tplc="04090019" w:tentative="1">
+      <w:start w:val="1"/>
+      <w:numFmt w:val="lowerLetter"/>
+      <w:lvlText w:val="%5."/>
+      <w:lvlJc w:val="left"/>
+      <w:pPr>
+        <w:ind w:left="3600" w:hanging="360"/>
+      </w:pPr>
+    </w:lvl>
+    <w:lvl w:ilvl="5" w:tplc="0409001B" w:tentative="1">
+      <w:start w:val="1"/>
+      <w:numFmt w:val="lowerRoman"/>
+      <w:lvlText w:val="%6."/>
+      <w:lvlJc w:val="right"/>
+      <w:pPr>
+        <w:ind w:left="4320" w:hanging="180"/>
+      </w:pPr>
+    </w:lvl>
+    <w:lvl w:ilvl="6" w:tplc="0409000F" w:tentative="1">
+      <w:start w:val="1"/>
+      <w:numFmt w:val="decimal"/>
+      <w:lvlText w:val="%7."/>
+      <w:lvlJc w:val="left"/>
+      <w:pPr>
+        <w:ind w:left="5040" w:hanging="360"/>
+      </w:pPr>
+    </w:lvl>
+    <w:lvl w:ilvl="7" w:tplc="04090019" w:tentative="1">
+      <w:start w:val="1"/>
+      <w:numFmt w:val="lowerLetter"/>
+      <w:lvlText w:val="%8."/>
+      <w:lvlJc w:val="left"/>
+      <w:pPr>
+        <w:ind w:left="5760" w:hanging="360"/>
+      </w:pPr>
+    </w:lvl>
+    <w:lvl w:ilvl="8" w:tplc="0409001B" w:tentative="1">
+      <w:start w:val="1"/>
+      <w:numFmt w:val="lowerRoman"/>
+      <w:lvlText w:val="%9."/>
+      <w:lvlJc w:val="right"/>
+      <w:pPr>
+        <w:ind w:left="6480" w:hanging="180"/>
+      </w:pPr>
+    </w:lvl>
+  </w:abstractNum>
+  <w:num w:numId="1">
+    <w:abstractNumId w:val="0"/>
+  </w:num>
+</w:numbering>
 </file>
 
 <file path=word/styles.xml><?xml version="1.0" encoding="utf-8"?>

</xml_diff>

<commit_message>
Revert "add notification and update the doc"
This reverts commit 18a0e33f868789c9c3511c19cfb218fee7f59e0a.
</commit_message>
<xml_diff>
--- a/Udacity Final Project/Android+Fundamentals+Project+Self-Evaluation.docx
+++ b/Udacity Final Project/Android+Fundamentals+Project+Self-Evaluation.docx
@@ -36,7 +36,10 @@
         <w:t xml:space="preserve">Instructions: </w:t>
       </w:r>
       <w:r>
-        <w:t>Once you’ve completed your Final Project, please respond to the questions below. This is a chance for you to briefly explain to the grader your thought-process during development.  Once you are done, include this with the source code and accompanying files you are submitting.  Then, give yourself a pat on the back for making a great app!</w:t>
+        <w:t>Once you’ve completed your Final Project, please respond to the questions below. This is a chance for you to briefly explain to the grader your thought-process during development.  Once you are done, include this with the source code and accompanying files</w:t>
+      </w:r>
+      <w:r>
+        <w:t xml:space="preserve"> you are submitting.  Then, give yourself a pat on the back for making a great app!</w:t>
       </w:r>
     </w:p>
     <w:p>
@@ -112,103 +115,6 @@
               <w:widowControl w:val="0"/>
               <w:spacing w:line="240" w:lineRule="auto"/>
             </w:pPr>
-            <w:r>
-              <w:t xml:space="preserve">    &lt;uses-permission android:name="android.permission.INTERNET" /&gt;</w:t>
-            </w:r>
-          </w:p>
-          <w:p>
-            <w:pPr>
-              <w:pStyle w:val="normal0"/>
-              <w:widowControl w:val="0"/>
-              <w:spacing w:line="240" w:lineRule="auto"/>
-            </w:pPr>
-            <w:r>
-              <w:t xml:space="preserve">    This is used for making http request and fetching images by url.</w:t>
-            </w:r>
-          </w:p>
-          <w:p>
-            <w:pPr>
-              <w:pStyle w:val="normal0"/>
-              <w:widowControl w:val="0"/>
-              <w:spacing w:line="240" w:lineRule="auto"/>
-            </w:pPr>
-          </w:p>
-          <w:p>
-            <w:pPr>
-              <w:pStyle w:val="normal0"/>
-              <w:widowControl w:val="0"/>
-              <w:spacing w:line="240" w:lineRule="auto"/>
-            </w:pPr>
-            <w:r>
-              <w:t xml:space="preserve">    &lt;uses-permission android:name="android.permission.ACCESS_FINE_LOCATION" /&gt;</w:t>
-            </w:r>
-          </w:p>
-          <w:p>
-            <w:pPr>
-              <w:pStyle w:val="normal0"/>
-              <w:widowControl w:val="0"/>
-              <w:spacing w:line="240" w:lineRule="auto"/>
-            </w:pPr>
-            <w:r>
-              <w:t xml:space="preserve">    &lt;uses-permission android:name="android.permission.ACCESS_COARSE_LOCATION" /&gt;</w:t>
-            </w:r>
-          </w:p>
-          <w:p>
-            <w:pPr>
-              <w:pStyle w:val="normal0"/>
-              <w:widowControl w:val="0"/>
-              <w:spacing w:line="240" w:lineRule="auto"/>
-            </w:pPr>
-            <w:r>
-              <w:t xml:space="preserve">    This is used for get user geolocation.</w:t>
-            </w:r>
-          </w:p>
-          <w:p>
-            <w:pPr>
-              <w:pStyle w:val="normal0"/>
-              <w:widowControl w:val="0"/>
-              <w:spacing w:line="240" w:lineRule="auto"/>
-            </w:pPr>
-          </w:p>
-          <w:p>
-            <w:pPr>
-              <w:pStyle w:val="normal0"/>
-              <w:widowControl w:val="0"/>
-              <w:spacing w:line="240" w:lineRule="auto"/>
-            </w:pPr>
-            <w:r>
-              <w:t xml:space="preserve">    &lt;uses-permission android:name="android.permission.READ_SYNC_SETTINGS" /&gt;</w:t>
-            </w:r>
-          </w:p>
-          <w:p>
-            <w:pPr>
-              <w:pStyle w:val="normal0"/>
-              <w:widowControl w:val="0"/>
-              <w:spacing w:line="240" w:lineRule="auto"/>
-            </w:pPr>
-            <w:r>
-              <w:t xml:space="preserve">    &lt;uses-permission android:name="android.permission.WRITE_SYNC_SETTINGS" /&gt;</w:t>
-            </w:r>
-          </w:p>
-          <w:p>
-            <w:pPr>
-              <w:pStyle w:val="normal0"/>
-              <w:widowControl w:val="0"/>
-              <w:spacing w:line="240" w:lineRule="auto"/>
-            </w:pPr>
-            <w:r>
-              <w:t xml:space="preserve">    &lt;uses-permission android:name="android.permission.AUTHENTICATE_ACCOUNTS" /&gt;</w:t>
-            </w:r>
-          </w:p>
-          <w:p>
-            <w:pPr>
-              <w:pStyle w:val="normal0"/>
-              <w:widowControl w:val="0"/>
-              <w:spacing w:line="240" w:lineRule="auto"/>
-            </w:pPr>
-            <w:r>
-              <w:t xml:space="preserve">    This is the permissions required by the sync adapter</w:t>
-            </w:r>
           </w:p>
         </w:tc>
       </w:tr>
@@ -228,7 +134,10 @@
       <w:bookmarkStart w:id="3" w:name="h.prln3e7coz9v" w:colFirst="0" w:colLast="0"/>
       <w:bookmarkEnd w:id="3"/>
       <w:r>
-        <w:t>Content Provider</w:t>
+        <w:t>C</w:t>
+      </w:r>
+      <w:r>
+        <w:t>ontent Provider</w:t>
       </w:r>
     </w:p>
     <w:p>
@@ -241,7 +150,14 @@
           <w:b/>
           <w:color w:val="1155CC"/>
         </w:rPr>
-        <w:t>What is the name of your Content Provider, and how is it backed?</w:t>
+        <w:t>What is the name of your Content Provider</w:t>
+      </w:r>
+      <w:r>
+        <w:rPr>
+          <w:b/>
+          <w:color w:val="1155CC"/>
+        </w:rPr>
+        <w:t>, and how is it backed?</w:t>
       </w:r>
       <w:r>
         <w:rPr>
@@ -250,6 +166,7 @@
         </w:rPr>
         <w:t xml:space="preserve"> (For example, Sunshine’s Content Provider is named </w:t>
       </w:r>
+      <w:proofErr w:type="spellStart"/>
       <w:r>
         <w:rPr>
           <w:rFonts w:ascii="Courier New" w:eastAsia="Courier New" w:hAnsi="Courier New" w:cs="Courier New"/>
@@ -258,6 +175,7 @@
         </w:rPr>
         <w:t>WeatherProvider</w:t>
       </w:r>
+      <w:proofErr w:type="spellEnd"/>
       <w:r>
         <w:rPr>
           <w:b/>
@@ -333,15 +251,6 @@
               <w:pStyle w:val="normal0"/>
               <w:spacing w:line="240" w:lineRule="auto"/>
             </w:pPr>
-            <w:r>
-              <w:t xml:space="preserve">Content Provider is named </w:t>
-            </w:r>
-            <w:r>
-              <w:t>MediaProvider</w:t>
-            </w:r>
-            <w:r>
-              <w:t xml:space="preserve"> backed by and SQLite databases with three tables: media, user and location.</w:t>
-            </w:r>
           </w:p>
         </w:tc>
       </w:tr>
@@ -369,7 +278,23 @@
           <w:b/>
           <w:color w:val="666666"/>
         </w:rPr>
-        <w:t>(For example, Sunshine talks to the OpenWeatherMap API.)</w:t>
+        <w:t xml:space="preserve">(For example, Sunshine talks to the </w:t>
+      </w:r>
+      <w:proofErr w:type="spellStart"/>
+      <w:r>
+        <w:rPr>
+          <w:b/>
+          <w:color w:val="666666"/>
+        </w:rPr>
+        <w:t>OpenWeatherMap</w:t>
+      </w:r>
+      <w:proofErr w:type="spellEnd"/>
+      <w:r>
+        <w:rPr>
+          <w:b/>
+          <w:color w:val="666666"/>
+        </w:rPr>
+        <w:t xml:space="preserve"> API.)</w:t>
       </w:r>
     </w:p>
     <w:tbl>
@@ -407,42 +332,8 @@
           <w:p>
             <w:pPr>
               <w:pStyle w:val="normal0"/>
-              <w:numPr>
-                <w:ilvl w:val="0"/>
-                <w:numId w:val="1"/>
-              </w:numPr>
               <w:spacing w:line="240" w:lineRule="auto"/>
             </w:pPr>
-            <w:r>
-              <w:lastRenderedPageBreak/>
-              <w:t>Google map api to get place nearby.</w:t>
-            </w:r>
-          </w:p>
-          <w:p>
-            <w:pPr>
-              <w:pStyle w:val="normal0"/>
-              <w:numPr>
-                <w:ilvl w:val="0"/>
-                <w:numId w:val="1"/>
-              </w:numPr>
-              <w:spacing w:line="240" w:lineRule="auto"/>
-            </w:pPr>
-            <w:r>
-              <w:t>Facebook api to get place facebook id by geolocation</w:t>
-            </w:r>
-          </w:p>
-          <w:p>
-            <w:pPr>
-              <w:pStyle w:val="normal0"/>
-              <w:numPr>
-                <w:ilvl w:val="0"/>
-                <w:numId w:val="1"/>
-              </w:numPr>
-              <w:spacing w:line="240" w:lineRule="auto"/>
-            </w:pPr>
-            <w:r>
-              <w:t>Instagram api to get media and user info</w:t>
-            </w:r>
           </w:p>
         </w:tc>
       </w:tr>
@@ -463,7 +354,23 @@
           <w:b/>
           <w:color w:val="1155CC"/>
         </w:rPr>
-        <w:t>If your app uses a SyncAdapter, what is it called? What mechanism is used to actually talk over the network?</w:t>
+        <w:t xml:space="preserve">If your app uses a </w:t>
+      </w:r>
+      <w:proofErr w:type="spellStart"/>
+      <w:r>
+        <w:rPr>
+          <w:b/>
+          <w:color w:val="1155CC"/>
+        </w:rPr>
+        <w:t>SyncAdapter</w:t>
+      </w:r>
+      <w:proofErr w:type="spellEnd"/>
+      <w:r>
+        <w:rPr>
+          <w:b/>
+          <w:color w:val="1155CC"/>
+        </w:rPr>
+        <w:t>, what is it called? What mechanism is used to actually talk over the network?</w:t>
       </w:r>
       <w:r>
         <w:rPr>
@@ -472,6 +379,7 @@
         </w:rPr>
         <w:t xml:space="preserve"> (For example, Sunshine uses </w:t>
       </w:r>
+      <w:proofErr w:type="spellStart"/>
       <w:r>
         <w:rPr>
           <w:rFonts w:ascii="Courier New" w:eastAsia="Courier New" w:hAnsi="Courier New" w:cs="Courier New"/>
@@ -480,6 +388,7 @@
         </w:rPr>
         <w:t>HttpURLConnection</w:t>
       </w:r>
+      <w:proofErr w:type="spellEnd"/>
       <w:r>
         <w:rPr>
           <w:b/>
@@ -525,15 +434,6 @@
               <w:pStyle w:val="normal0"/>
               <w:spacing w:line="240" w:lineRule="auto"/>
             </w:pPr>
-            <w:r>
-              <w:t xml:space="preserve">The SyncAdatper called </w:t>
-            </w:r>
-            <w:r>
-              <w:t>MediaSyncAdapter</w:t>
-            </w:r>
-            <w:r>
-              <w:t>. It uses HttpURLConnection to talk to the network.</w:t>
-            </w:r>
           </w:p>
         </w:tc>
       </w:tr>
@@ -594,9 +494,6 @@
               <w:pStyle w:val="normal0"/>
               <w:spacing w:line="240" w:lineRule="auto"/>
             </w:pPr>
-            <w:r>
-              <w:t>Cursor Adapter, Base Adapter, Array Adapter</w:t>
-            </w:r>
           </w:p>
         </w:tc>
       </w:tr>
@@ -674,15 +571,6 @@
               <w:pStyle w:val="normal0"/>
               <w:spacing w:line="240" w:lineRule="auto"/>
             </w:pPr>
-            <w:r>
-              <w:t xml:space="preserve">At </w:t>
-            </w:r>
-            <w:r>
-              <w:t>MainMediaListFragment</w:t>
-            </w:r>
-            <w:r>
-              <w:t>, I’m using “mPosition” to store list view current position. When device rotates, it will make list stay at the same position.</w:t>
-            </w:r>
           </w:p>
         </w:tc>
       </w:tr>
@@ -697,18 +585,22 @@
         <w:br w:type="page"/>
       </w:r>
       <w:bookmarkStart w:id="6" w:name="h.6cimp3nliz5u" w:colFirst="0" w:colLast="0"/>
+      <w:bookmarkStart w:id="7" w:name="_GoBack"/>
       <w:bookmarkEnd w:id="6"/>
+      <w:bookmarkEnd w:id="7"/>
     </w:p>
     <w:p>
       <w:pPr>
         <w:pStyle w:val="Heading1"/>
         <w:contextualSpacing w:val="0"/>
       </w:pPr>
-      <w:bookmarkStart w:id="7" w:name="h.k16i6uqtuokg" w:colFirst="0" w:colLast="0"/>
-      <w:bookmarkEnd w:id="7"/>
-      <w:r>
-        <w:lastRenderedPageBreak/>
-        <w:t>Questions about Optional Components</w:t>
+      <w:bookmarkStart w:id="8" w:name="h.k16i6uqtuokg" w:colFirst="0" w:colLast="0"/>
+      <w:bookmarkEnd w:id="8"/>
+      <w:r>
+        <w:t>Q</w:t>
+      </w:r>
+      <w:r>
+        <w:t>uestions about Optional Components</w:t>
       </w:r>
     </w:p>
     <w:p>
@@ -716,10 +608,13 @@
         <w:pStyle w:val="Subtitle"/>
         <w:contextualSpacing w:val="0"/>
       </w:pPr>
-      <w:bookmarkStart w:id="8" w:name="h.1e8ke78w721r" w:colFirst="0" w:colLast="0"/>
-      <w:bookmarkEnd w:id="8"/>
-      <w:r>
-        <w:t>Answer the questions that are applicable to your final project</w:t>
+      <w:bookmarkStart w:id="9" w:name="h.1e8ke78w721r" w:colFirst="0" w:colLast="0"/>
+      <w:bookmarkEnd w:id="9"/>
+      <w:r>
+        <w:t>A</w:t>
+      </w:r>
+      <w:r>
+        <w:t>nswer the questions that are applicable to your final project</w:t>
       </w:r>
     </w:p>
     <w:p>
@@ -727,8 +622,8 @@
         <w:pStyle w:val="Heading2"/>
         <w:contextualSpacing w:val="0"/>
       </w:pPr>
-      <w:bookmarkStart w:id="9" w:name="h.q0jkv7x6g703" w:colFirst="0" w:colLast="0"/>
-      <w:bookmarkEnd w:id="9"/>
+      <w:bookmarkStart w:id="10" w:name="h.q0jkv7x6g703" w:colFirst="0" w:colLast="0"/>
+      <w:bookmarkEnd w:id="10"/>
       <w:r>
         <w:t>Notifications</w:t>
       </w:r>
@@ -782,20 +677,6 @@
               <w:pStyle w:val="normal0"/>
               <w:spacing w:line="240" w:lineRule="auto"/>
             </w:pPr>
-            <w:r>
-              <w:t xml:space="preserve">At </w:t>
-            </w:r>
-            <w:r>
-              <w:t>MediaWorker</w:t>
-            </w:r>
-            <w:r>
-              <w:t>.class. When server got new media and It has been at least one day science last time show notification, the app gonna show the</w:t>
-            </w:r>
-            <w:bookmarkStart w:id="10" w:name="_GoBack"/>
-            <w:bookmarkEnd w:id="10"/>
-            <w:r>
-              <w:t xml:space="preserve"> notification.</w:t>
-            </w:r>
           </w:p>
         </w:tc>
       </w:tr>
@@ -807,9 +688,11 @@
       </w:pPr>
       <w:bookmarkStart w:id="11" w:name="h.v5ifzeitit7v" w:colFirst="0" w:colLast="0"/>
       <w:bookmarkEnd w:id="11"/>
+      <w:proofErr w:type="spellStart"/>
       <w:r>
         <w:t>ShareActionProvider</w:t>
       </w:r>
+      <w:proofErr w:type="spellEnd"/>
     </w:p>
     <w:p>
       <w:pPr>
@@ -820,7 +703,23 @@
           <w:b/>
           <w:color w:val="1155CC"/>
         </w:rPr>
-        <w:t>Please elaborate on how/where you implemented ShareActionProvider:</w:t>
+        <w:t xml:space="preserve">Please elaborate on how/where you implemented </w:t>
+      </w:r>
+      <w:proofErr w:type="spellStart"/>
+      <w:r>
+        <w:rPr>
+          <w:b/>
+          <w:color w:val="1155CC"/>
+        </w:rPr>
+        <w:t>ShareActionProvider</w:t>
+      </w:r>
+      <w:proofErr w:type="spellEnd"/>
+      <w:r>
+        <w:rPr>
+          <w:b/>
+          <w:color w:val="1155CC"/>
+        </w:rPr>
+        <w:t>:</w:t>
       </w:r>
     </w:p>
     <w:tbl>
@@ -860,15 +759,6 @@
               <w:pStyle w:val="normal0"/>
               <w:spacing w:line="240" w:lineRule="auto"/>
             </w:pPr>
-            <w:r>
-              <w:t xml:space="preserve">At </w:t>
-            </w:r>
-            <w:r>
-              <w:t>MediaDetailActivity</w:t>
-            </w:r>
-            <w:r>
-              <w:t>.class</w:t>
-            </w:r>
           </w:p>
         </w:tc>
       </w:tr>
@@ -933,21 +823,6 @@
               <w:pStyle w:val="normal0"/>
               <w:spacing w:line="240" w:lineRule="auto"/>
             </w:pPr>
-            <w:r>
-              <w:t xml:space="preserve">At </w:t>
-            </w:r>
-            <w:r>
-              <w:t>BootCompleteReceiver</w:t>
-            </w:r>
-            <w:r>
-              <w:t xml:space="preserve">.class, I have a broadcast receiver to catch device boot complete event. And then start </w:t>
-            </w:r>
-            <w:r>
-              <w:t>GymMateMediaSyncService</w:t>
-            </w:r>
-            <w:r>
-              <w:t>.</w:t>
-            </w:r>
           </w:p>
         </w:tc>
       </w:tr>
@@ -1012,18 +887,6 @@
               <w:pStyle w:val="normal0"/>
               <w:spacing w:line="240" w:lineRule="auto"/>
             </w:pPr>
-            <w:r>
-              <w:t>I have a “GymMate” titile at top actionbar, which has same style as Instagram App.</w:t>
-            </w:r>
-            <w:r>
-              <w:t xml:space="preserve"> I’m using “</w:t>
-            </w:r>
-            <w:r>
-              <w:t>billabong.ttf</w:t>
-            </w:r>
-            <w:r>
-              <w:t>” text style implemented this titile.</w:t>
-            </w:r>
           </w:p>
         </w:tc>
       </w:tr>
@@ -1041,103 +904,6 @@
     </w:sectPr>
   </w:body>
 </w:document>
-</file>
-
-<file path=word/numbering.xml><?xml version="1.0" encoding="utf-8"?>
-<w:numbering xmlns:wpc="http://schemas.microsoft.com/office/word/2010/wordprocessingCanvas" xmlns:mo="http://schemas.microsoft.com/office/mac/office/2008/main" xmlns:mc="http://schemas.openxmlformats.org/markup-compatibility/2006" xmlns:mv="urn:schemas-microsoft-com:mac:vml" xmlns:o="urn:schemas-microsoft-com:office:office" xmlns:r="http://schemas.openxmlformats.org/officeDocument/2006/relationships" xmlns:m="http://schemas.openxmlformats.org/officeDocument/2006/math" xmlns:v="urn:schemas-microsoft-com:vml" xmlns:wp14="http://schemas.microsoft.com/office/word/2010/wordprocessingDrawing" xmlns:wp="http://schemas.openxmlformats.org/drawingml/2006/wordprocessingDrawing" xmlns:w10="urn:schemas-microsoft-com:office:word" xmlns:w="http://schemas.openxmlformats.org/wordprocessingml/2006/main" xmlns:w14="http://schemas.microsoft.com/office/word/2010/wordml" xmlns:wpg="http://schemas.microsoft.com/office/word/2010/wordprocessingGroup" xmlns:wpi="http://schemas.microsoft.com/office/word/2010/wordprocessingInk" xmlns:wne="http://schemas.microsoft.com/office/word/2006/wordml" xmlns:wps="http://schemas.microsoft.com/office/word/2010/wordprocessingShape" mc:Ignorable="w14 wp14">
-  <w:abstractNum w:abstractNumId="0">
-    <w:nsid w:val="5A9B3236"/>
-    <w:multiLevelType w:val="hybridMultilevel"/>
-    <w:tmpl w:val="4D68EA42"/>
-    <w:lvl w:ilvl="0" w:tplc="0409000F">
-      <w:start w:val="1"/>
-      <w:numFmt w:val="decimal"/>
-      <w:lvlText w:val="%1."/>
-      <w:lvlJc w:val="left"/>
-      <w:pPr>
-        <w:ind w:left="720" w:hanging="360"/>
-      </w:pPr>
-      <w:rPr>
-        <w:rFonts w:hint="default"/>
-      </w:rPr>
-    </w:lvl>
-    <w:lvl w:ilvl="1" w:tplc="04090019" w:tentative="1">
-      <w:start w:val="1"/>
-      <w:numFmt w:val="lowerLetter"/>
-      <w:lvlText w:val="%2."/>
-      <w:lvlJc w:val="left"/>
-      <w:pPr>
-        <w:ind w:left="1440" w:hanging="360"/>
-      </w:pPr>
-    </w:lvl>
-    <w:lvl w:ilvl="2" w:tplc="0409001B" w:tentative="1">
-      <w:start w:val="1"/>
-      <w:numFmt w:val="lowerRoman"/>
-      <w:lvlText w:val="%3."/>
-      <w:lvlJc w:val="right"/>
-      <w:pPr>
-        <w:ind w:left="2160" w:hanging="180"/>
-      </w:pPr>
-    </w:lvl>
-    <w:lvl w:ilvl="3" w:tplc="0409000F" w:tentative="1">
-      <w:start w:val="1"/>
-      <w:numFmt w:val="decimal"/>
-      <w:lvlText w:val="%4."/>
-      <w:lvlJc w:val="left"/>
-      <w:pPr>
-        <w:ind w:left="2880" w:hanging="360"/>
-      </w:pPr>
-    </w:lvl>
-    <w:lvl w:ilvl="4" w:tplc="04090019" w:tentative="1">
-      <w:start w:val="1"/>
-      <w:numFmt w:val="lowerLetter"/>
-      <w:lvlText w:val="%5."/>
-      <w:lvlJc w:val="left"/>
-      <w:pPr>
-        <w:ind w:left="3600" w:hanging="360"/>
-      </w:pPr>
-    </w:lvl>
-    <w:lvl w:ilvl="5" w:tplc="0409001B" w:tentative="1">
-      <w:start w:val="1"/>
-      <w:numFmt w:val="lowerRoman"/>
-      <w:lvlText w:val="%6."/>
-      <w:lvlJc w:val="right"/>
-      <w:pPr>
-        <w:ind w:left="4320" w:hanging="180"/>
-      </w:pPr>
-    </w:lvl>
-    <w:lvl w:ilvl="6" w:tplc="0409000F" w:tentative="1">
-      <w:start w:val="1"/>
-      <w:numFmt w:val="decimal"/>
-      <w:lvlText w:val="%7."/>
-      <w:lvlJc w:val="left"/>
-      <w:pPr>
-        <w:ind w:left="5040" w:hanging="360"/>
-      </w:pPr>
-    </w:lvl>
-    <w:lvl w:ilvl="7" w:tplc="04090019" w:tentative="1">
-      <w:start w:val="1"/>
-      <w:numFmt w:val="lowerLetter"/>
-      <w:lvlText w:val="%8."/>
-      <w:lvlJc w:val="left"/>
-      <w:pPr>
-        <w:ind w:left="5760" w:hanging="360"/>
-      </w:pPr>
-    </w:lvl>
-    <w:lvl w:ilvl="8" w:tplc="0409001B" w:tentative="1">
-      <w:start w:val="1"/>
-      <w:numFmt w:val="lowerRoman"/>
-      <w:lvlText w:val="%9."/>
-      <w:lvlJc w:val="right"/>
-      <w:pPr>
-        <w:ind w:left="6480" w:hanging="180"/>
-      </w:pPr>
-    </w:lvl>
-  </w:abstractNum>
-  <w:num w:numId="1">
-    <w:abstractNumId w:val="0"/>
-  </w:num>
-</w:numbering>
 </file>
 
 <file path=word/styles.xml><?xml version="1.0" encoding="utf-8"?>

</xml_diff>